<commit_message>
pretty much done now, need to finish a few sections and kyle to read over it. project log added
</commit_message>
<xml_diff>
--- a/Honours with RGU Template.docx
+++ b/Honours with RGU Template.docx
@@ -78,7 +78,7 @@
           </mc:Choice>
           <mc:Fallback>
             <w:pict>
-              <v:rect w14:anchorId="71E2DB16" id="Rectangle 5" o:spid="_x0000_s1026" style="position:absolute;margin-left:-77pt;margin-top:-70pt;width:598pt;height:846pt;z-index:-251656192;visibility:visible;mso-wrap-style:square;mso-width-percent:0;mso-height-percent:0;mso-wrap-distance-left:9pt;mso-wrap-distance-top:0;mso-wrap-distance-right:9pt;mso-wrap-distance-bottom:0;mso-position-horizontal:absolute;mso-position-horizontal-relative:text;mso-position-vertical:absolute;mso-position-vertical-relative:text;mso-width-percent:0;mso-height-percent:0;mso-width-relative:margin;mso-height-relative:margin;v-text-anchor:middle" o:gfxdata="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" fillcolor="#712177" strokecolor="#320032 [1604]" strokeweight="1pt"/>
+              <v:rect w14:anchorId="7277657B" id="Rectangle 5" o:spid="_x0000_s1026" style="position:absolute;margin-left:-77pt;margin-top:-70pt;width:598pt;height:846pt;z-index:-251656192;visibility:visible;mso-wrap-style:square;mso-width-percent:0;mso-height-percent:0;mso-wrap-distance-left:9pt;mso-wrap-distance-top:0;mso-wrap-distance-right:9pt;mso-wrap-distance-bottom:0;mso-position-horizontal:absolute;mso-position-horizontal-relative:text;mso-position-vertical:absolute;mso-position-vertical-relative:text;mso-width-percent:0;mso-height-percent:0;mso-width-relative:margin;mso-height-relative:margin;v-text-anchor:middle" o:gfxdata="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" fillcolor="#712177" strokecolor="#320032 [1604]" strokeweight="1pt"/>
             </w:pict>
           </mc:Fallback>
         </mc:AlternateContent>
@@ -6829,6 +6829,42 @@
           <w:szCs w:val="36"/>
         </w:rPr>
       </w:pPr>
+      <w:proofErr w:type="spellStart"/>
+      <w:r>
+        <w:rPr>
+          <w:highlight w:val="yellow"/>
+        </w:rPr>
+        <w:t>Bla</w:t>
+      </w:r>
+      <w:proofErr w:type="spellEnd"/>
+      <w:r>
+        <w:rPr>
+          <w:highlight w:val="yellow"/>
+        </w:rPr>
+        <w:t xml:space="preserve"> </w:t>
+      </w:r>
+      <w:proofErr w:type="spellStart"/>
+      <w:r>
+        <w:rPr>
+          <w:highlight w:val="yellow"/>
+        </w:rPr>
+        <w:t>bla</w:t>
+      </w:r>
+      <w:proofErr w:type="spellEnd"/>
+      <w:r>
+        <w:rPr>
+          <w:highlight w:val="yellow"/>
+        </w:rPr>
+        <w:t xml:space="preserve"> </w:t>
+      </w:r>
+      <w:proofErr w:type="spellStart"/>
+      <w:r>
+        <w:rPr>
+          <w:highlight w:val="yellow"/>
+        </w:rPr>
+        <w:t>bla</w:t>
+      </w:r>
+      <w:proofErr w:type="spellEnd"/>
       <w:r>
         <w:br w:type="page"/>
       </w:r>
@@ -6916,16 +6952,33 @@
       <w:bookmarkEnd w:id="8"/>
     </w:p>
     <w:p>
-      <w:r>
+      <w:pPr>
+        <w:rPr>
+          <w:highlight w:val="yellow"/>
+        </w:rPr>
+      </w:pPr>
+      <w:r>
+        <w:rPr>
+          <w:highlight w:val="yellow"/>
+        </w:rPr>
         <w:t>Chapter 2 contains the literature review</w:t>
       </w:r>
     </w:p>
     <w:p>
       <w:r>
+        <w:rPr>
+          <w:highlight w:val="yellow"/>
+        </w:rPr>
         <w:t>Short para stating which section contains what</w:t>
       </w:r>
       <w:r>
-        <w:t xml:space="preserve">. </w:t>
+        <w:rPr>
+          <w:highlight w:val="yellow"/>
+        </w:rPr>
+        <w:t>.</w:t>
+      </w:r>
+      <w:r>
+        <w:t xml:space="preserve"> </w:t>
       </w:r>
     </w:p>
     <w:p>
@@ -13297,16 +13350,11 @@
       <w:r>
         <w:t xml:space="preserve"> </w:t>
       </w:r>
-      <w:proofErr w:type="gramStart"/>
       <w:r>
         <w:t>T</w:t>
       </w:r>
       <w:r>
-        <w:t>he</w:t>
-      </w:r>
-      <w:proofErr w:type="gramEnd"/>
-      <w:r>
-        <w:t xml:space="preserve"> other is trained and tested on embedded versions of the data</w:t>
+        <w:t>he other is trained and tested on embedded versions of the data</w:t>
       </w:r>
       <w:r>
         <w:t xml:space="preserve"> to test how effective the embeddings are</w:t>
@@ -20377,7 +20425,16 @@
               <w:jc w:val="left"/>
             </w:pPr>
             <w:r>
-              <w:t>Brainstorming mad writing the Project Requirements</w:t>
+              <w:t>Creating</w:t>
+            </w:r>
+            <w:r>
+              <w:t xml:space="preserve"> </w:t>
+            </w:r>
+            <w:r>
+              <w:t>and</w:t>
+            </w:r>
+            <w:r>
+              <w:t xml:space="preserve"> writing the Project Requirements</w:t>
             </w:r>
           </w:p>
         </w:tc>
@@ -21191,7 +21248,21 @@
                 <w:b/>
                 <w:bCs/>
               </w:rPr>
-              <w:t>Temporarily paused project due to personal reasons</w:t>
+              <w:t>Temporary pause</w:t>
+            </w:r>
+            <w:r>
+              <w:rPr>
+                <w:b/>
+                <w:bCs/>
+              </w:rPr>
+              <w:t xml:space="preserve"> of</w:t>
+            </w:r>
+            <w:r>
+              <w:rPr>
+                <w:b/>
+                <w:bCs/>
+              </w:rPr>
+              <w:t xml:space="preserve"> project </w:t>
             </w:r>
           </w:p>
         </w:tc>
@@ -21538,7 +21609,22 @@
               <w:jc w:val="left"/>
             </w:pPr>
             <w:r>
-              <w:t>Final touched to the project report were done and submitted</w:t>
+              <w:t>Final touch</w:t>
+            </w:r>
+            <w:r>
+              <w:t>es</w:t>
+            </w:r>
+            <w:r>
+              <w:t xml:space="preserve"> to the project report were </w:t>
+            </w:r>
+            <w:r>
+              <w:t>completed</w:t>
+            </w:r>
+            <w:r>
+              <w:t xml:space="preserve"> and submitted</w:t>
+            </w:r>
+            <w:r>
+              <w:t xml:space="preserve"> </w:t>
             </w:r>
           </w:p>
         </w:tc>

</xml_diff>